<commit_message>
done with generic rendering data fetch for landing page
</commit_message>
<xml_diff>
--- a/documentation/Raw/LandingPageLayout.docx
+++ b/documentation/Raw/LandingPageLayout.docx
@@ -276,49 +276,31 @@
           <w:sz w:val="28"/>
           <w:szCs w:val="28"/>
         </w:rPr>
-        <w:t xml:space="preserve">Upper </w:t>
-      </w:r>
-      <w:r>
+        <w:t>Upper Part</w:t>
+      </w:r>
+    </w:p>
+    <w:p>
+      <w:pPr>
+        <w:pStyle w:val="ListParagraph"/>
+        <w:numPr>
+          <w:ilvl w:val="4"/>
+          <w:numId w:val="4"/>
+        </w:numPr>
         <w:rPr>
           <w:b/>
           <w:color w:val="C00000"/>
           <w:sz w:val="28"/>
           <w:szCs w:val="28"/>
         </w:rPr>
-        <w:t>Part</w:t>
-      </w:r>
-    </w:p>
-    <w:p>
-      <w:pPr>
-        <w:pStyle w:val="ListParagraph"/>
-        <w:numPr>
-          <w:ilvl w:val="4"/>
-          <w:numId w:val="4"/>
-        </w:numPr>
+      </w:pPr>
+      <w:r>
         <w:rPr>
           <w:b/>
           <w:color w:val="C00000"/>
           <w:sz w:val="28"/>
           <w:szCs w:val="28"/>
         </w:rPr>
-      </w:pPr>
-      <w:r>
-        <w:rPr>
-          <w:b/>
-          <w:color w:val="C00000"/>
-          <w:sz w:val="28"/>
-          <w:szCs w:val="28"/>
-        </w:rPr>
-        <w:t xml:space="preserve">Lower </w:t>
-      </w:r>
-      <w:r>
-        <w:rPr>
-          <w:b/>
-          <w:color w:val="C00000"/>
-          <w:sz w:val="28"/>
-          <w:szCs w:val="28"/>
-        </w:rPr>
-        <w:t>Part</w:t>
+        <w:t>Lower Part</w:t>
       </w:r>
     </w:p>
     <w:p>
@@ -847,13 +829,23 @@
           <w:szCs w:val="28"/>
         </w:rPr>
       </w:pPr>
-      <w:r>
-        <w:rPr>
-          <w:b/>
-          <w:sz w:val="28"/>
-          <w:szCs w:val="28"/>
-        </w:rPr>
-        <w:t xml:space="preserve">Handburger sign </w:t>
+      <w:proofErr w:type="spellStart"/>
+      <w:r>
+        <w:rPr>
+          <w:b/>
+          <w:sz w:val="28"/>
+          <w:szCs w:val="28"/>
+        </w:rPr>
+        <w:t>Handburger</w:t>
+      </w:r>
+      <w:proofErr w:type="spellEnd"/>
+      <w:r>
+        <w:rPr>
+          <w:b/>
+          <w:sz w:val="28"/>
+          <w:szCs w:val="28"/>
+        </w:rPr>
+        <w:t xml:space="preserve"> sign </w:t>
       </w:r>
       <w:r>
         <w:rPr>
@@ -1640,8 +1632,166 @@
           <w:sz w:val="28"/>
           <w:szCs w:val="28"/>
         </w:rPr>
-        <w:t xml:space="preserve"> </w:t>
-      </w:r>
+        <w:t xml:space="preserve"> Display attributes</w:t>
+      </w:r>
+    </w:p>
+    <w:p>
+      <w:pPr>
+        <w:pStyle w:val="ListParagraph"/>
+        <w:numPr>
+          <w:ilvl w:val="5"/>
+          <w:numId w:val="4"/>
+        </w:numPr>
+        <w:rPr>
+          <w:sz w:val="28"/>
+          <w:szCs w:val="28"/>
+        </w:rPr>
+      </w:pPr>
+      <w:r>
+        <w:rPr>
+          <w:sz w:val="28"/>
+          <w:szCs w:val="28"/>
+        </w:rPr>
+        <w:t xml:space="preserve">Title picture of the blog </w:t>
+      </w:r>
+    </w:p>
+    <w:p>
+      <w:pPr>
+        <w:pStyle w:val="ListParagraph"/>
+        <w:numPr>
+          <w:ilvl w:val="5"/>
+          <w:numId w:val="4"/>
+        </w:numPr>
+        <w:rPr>
+          <w:sz w:val="28"/>
+          <w:szCs w:val="28"/>
+        </w:rPr>
+      </w:pPr>
+      <w:r>
+        <w:rPr>
+          <w:sz w:val="28"/>
+          <w:szCs w:val="28"/>
+        </w:rPr>
+        <w:t>Blog title</w:t>
+      </w:r>
+    </w:p>
+    <w:p>
+      <w:pPr>
+        <w:pStyle w:val="ListParagraph"/>
+        <w:numPr>
+          <w:ilvl w:val="4"/>
+          <w:numId w:val="4"/>
+        </w:numPr>
+        <w:rPr>
+          <w:b/>
+          <w:sz w:val="28"/>
+          <w:szCs w:val="28"/>
+        </w:rPr>
+      </w:pPr>
+      <w:r>
+        <w:rPr>
+          <w:b/>
+          <w:sz w:val="28"/>
+          <w:szCs w:val="28"/>
+        </w:rPr>
+        <w:t xml:space="preserve">Data limit: </w:t>
+      </w:r>
+      <w:r>
+        <w:rPr>
+          <w:sz w:val="28"/>
+          <w:szCs w:val="28"/>
+        </w:rPr>
+        <w:t>4</w:t>
+      </w:r>
+      <w:r>
+        <w:rPr>
+          <w:sz w:val="28"/>
+          <w:szCs w:val="28"/>
+        </w:rPr>
+        <w:t xml:space="preserve"> (max)</w:t>
+      </w:r>
+    </w:p>
+    <w:p>
+      <w:pPr>
+        <w:pStyle w:val="ListParagraph"/>
+        <w:numPr>
+          <w:ilvl w:val="4"/>
+          <w:numId w:val="4"/>
+        </w:numPr>
+        <w:rPr>
+          <w:b/>
+          <w:sz w:val="28"/>
+          <w:szCs w:val="28"/>
+        </w:rPr>
+      </w:pPr>
+      <w:r>
+        <w:rPr>
+          <w:b/>
+          <w:sz w:val="28"/>
+          <w:szCs w:val="28"/>
+        </w:rPr>
+        <w:t>Is linkable : true</w:t>
+      </w:r>
+    </w:p>
+    <w:p>
+      <w:pPr>
+        <w:pStyle w:val="ListParagraph"/>
+        <w:numPr>
+          <w:ilvl w:val="2"/>
+          <w:numId w:val="4"/>
+        </w:numPr>
+        <w:rPr>
+          <w:b/>
+          <w:color w:val="C00000"/>
+          <w:sz w:val="28"/>
+          <w:szCs w:val="28"/>
+        </w:rPr>
+      </w:pPr>
+      <w:r>
+        <w:rPr>
+          <w:b/>
+          <w:color w:val="C00000"/>
+          <w:sz w:val="28"/>
+          <w:szCs w:val="28"/>
+        </w:rPr>
+        <w:t xml:space="preserve">Lower Side: </w:t>
+      </w:r>
+    </w:p>
+    <w:p>
+      <w:pPr>
+        <w:pStyle w:val="ListParagraph"/>
+        <w:numPr>
+          <w:ilvl w:val="3"/>
+          <w:numId w:val="4"/>
+        </w:numPr>
+        <w:rPr>
+          <w:b/>
+          <w:sz w:val="28"/>
+          <w:szCs w:val="28"/>
+        </w:rPr>
+      </w:pPr>
+      <w:r>
+        <w:rPr>
+          <w:b/>
+          <w:sz w:val="28"/>
+          <w:szCs w:val="28"/>
+        </w:rPr>
+        <w:t xml:space="preserve">In this section it will show FETCHER BLOG </w:t>
+      </w:r>
+    </w:p>
+    <w:p>
+      <w:pPr>
+        <w:pStyle w:val="ListParagraph"/>
+        <w:numPr>
+          <w:ilvl w:val="4"/>
+          <w:numId w:val="4"/>
+        </w:numPr>
+        <w:rPr>
+          <w:b/>
+          <w:sz w:val="28"/>
+          <w:szCs w:val="28"/>
+        </w:rPr>
+      </w:pPr>
       <w:r>
         <w:rPr>
           <w:b/>
@@ -1688,214 +1838,50 @@
           <w:sz w:val="28"/>
           <w:szCs w:val="28"/>
         </w:rPr>
+        <w:t xml:space="preserve">Colorful blog main category </w:t>
+      </w:r>
+    </w:p>
+    <w:p>
+      <w:pPr>
+        <w:pStyle w:val="ListParagraph"/>
+        <w:numPr>
+          <w:ilvl w:val="5"/>
+          <w:numId w:val="4"/>
+        </w:numPr>
+        <w:rPr>
+          <w:sz w:val="28"/>
+          <w:szCs w:val="28"/>
+        </w:rPr>
+      </w:pPr>
+      <w:r>
+        <w:rPr>
+          <w:sz w:val="28"/>
+          <w:szCs w:val="28"/>
+        </w:rPr>
+        <w:t>Blog publish date</w:t>
+      </w:r>
+    </w:p>
+    <w:p>
+      <w:pPr>
+        <w:pStyle w:val="ListParagraph"/>
+        <w:numPr>
+          <w:ilvl w:val="5"/>
+          <w:numId w:val="4"/>
+        </w:numPr>
+        <w:rPr>
+          <w:sz w:val="28"/>
+          <w:szCs w:val="28"/>
+        </w:rPr>
+      </w:pPr>
+      <w:r>
+        <w:rPr>
+          <w:sz w:val="28"/>
+          <w:szCs w:val="28"/>
+        </w:rPr>
         <w:t>Blog title</w:t>
       </w:r>
-    </w:p>
-    <w:p>
-      <w:pPr>
-        <w:pStyle w:val="ListParagraph"/>
-        <w:numPr>
-          <w:ilvl w:val="4"/>
-          <w:numId w:val="4"/>
-        </w:numPr>
-        <w:rPr>
-          <w:b/>
-          <w:sz w:val="28"/>
-          <w:szCs w:val="28"/>
-        </w:rPr>
-      </w:pPr>
-      <w:r>
-        <w:rPr>
-          <w:b/>
-          <w:sz w:val="28"/>
-          <w:szCs w:val="28"/>
-        </w:rPr>
-        <w:t xml:space="preserve">Data limit: </w:t>
-      </w:r>
-      <w:r>
-        <w:rPr>
-          <w:sz w:val="28"/>
-          <w:szCs w:val="28"/>
-        </w:rPr>
-        <w:t>4</w:t>
-      </w:r>
-      <w:r>
-        <w:rPr>
-          <w:sz w:val="28"/>
-          <w:szCs w:val="28"/>
-        </w:rPr>
-        <w:t xml:space="preserve"> (max)</w:t>
-      </w:r>
-    </w:p>
-    <w:p>
-      <w:pPr>
-        <w:pStyle w:val="ListParagraph"/>
-        <w:numPr>
-          <w:ilvl w:val="4"/>
-          <w:numId w:val="4"/>
-        </w:numPr>
-        <w:rPr>
-          <w:b/>
-          <w:sz w:val="28"/>
-          <w:szCs w:val="28"/>
-        </w:rPr>
-      </w:pPr>
-      <w:r>
-        <w:rPr>
-          <w:b/>
-          <w:sz w:val="28"/>
-          <w:szCs w:val="28"/>
-        </w:rPr>
-        <w:t>Is linkable : true</w:t>
-      </w:r>
-    </w:p>
-    <w:p>
-      <w:pPr>
-        <w:pStyle w:val="ListParagraph"/>
-        <w:numPr>
-          <w:ilvl w:val="2"/>
-          <w:numId w:val="4"/>
-        </w:numPr>
-        <w:rPr>
-          <w:b/>
-          <w:color w:val="C00000"/>
-          <w:sz w:val="28"/>
-          <w:szCs w:val="28"/>
-        </w:rPr>
-      </w:pPr>
-      <w:r>
-        <w:rPr>
-          <w:b/>
-          <w:color w:val="C00000"/>
-          <w:sz w:val="28"/>
-          <w:szCs w:val="28"/>
-        </w:rPr>
-        <w:t xml:space="preserve">Lower Side: </w:t>
-      </w:r>
-    </w:p>
-    <w:p>
-      <w:pPr>
-        <w:pStyle w:val="ListParagraph"/>
-        <w:numPr>
-          <w:ilvl w:val="3"/>
-          <w:numId w:val="4"/>
-        </w:numPr>
-        <w:rPr>
-          <w:b/>
-          <w:sz w:val="28"/>
-          <w:szCs w:val="28"/>
-        </w:rPr>
-      </w:pPr>
-      <w:r>
-        <w:rPr>
-          <w:b/>
-          <w:sz w:val="28"/>
-          <w:szCs w:val="28"/>
-        </w:rPr>
-        <w:t xml:space="preserve">In this section it will show FETCHER BLOG </w:t>
-      </w:r>
-    </w:p>
-    <w:p>
-      <w:pPr>
-        <w:pStyle w:val="ListParagraph"/>
-        <w:numPr>
-          <w:ilvl w:val="4"/>
-          <w:numId w:val="4"/>
-        </w:numPr>
-        <w:rPr>
-          <w:b/>
-          <w:sz w:val="28"/>
-          <w:szCs w:val="28"/>
-        </w:rPr>
-      </w:pPr>
-      <w:r>
-        <w:rPr>
-          <w:b/>
-          <w:sz w:val="28"/>
-          <w:szCs w:val="28"/>
-        </w:rPr>
-        <w:t>Display attributes</w:t>
-      </w:r>
-    </w:p>
-    <w:p>
-      <w:pPr>
-        <w:pStyle w:val="ListParagraph"/>
-        <w:numPr>
-          <w:ilvl w:val="5"/>
-          <w:numId w:val="4"/>
-        </w:numPr>
-        <w:rPr>
-          <w:sz w:val="28"/>
-          <w:szCs w:val="28"/>
-        </w:rPr>
-      </w:pPr>
-      <w:r>
-        <w:rPr>
-          <w:sz w:val="28"/>
-          <w:szCs w:val="28"/>
-        </w:rPr>
-        <w:t xml:space="preserve">Title picture of the blog </w:t>
-      </w:r>
-    </w:p>
-    <w:p>
-      <w:pPr>
-        <w:pStyle w:val="ListParagraph"/>
-        <w:numPr>
-          <w:ilvl w:val="5"/>
-          <w:numId w:val="4"/>
-        </w:numPr>
-        <w:rPr>
-          <w:sz w:val="28"/>
-          <w:szCs w:val="28"/>
-        </w:rPr>
-      </w:pPr>
-      <w:r>
-        <w:rPr>
-          <w:sz w:val="28"/>
-          <w:szCs w:val="28"/>
-        </w:rPr>
-        <w:t xml:space="preserve">Colorful blog main category </w:t>
-      </w:r>
-    </w:p>
-    <w:p>
-      <w:pPr>
-        <w:pStyle w:val="ListParagraph"/>
-        <w:numPr>
-          <w:ilvl w:val="5"/>
-          <w:numId w:val="4"/>
-        </w:numPr>
-        <w:rPr>
-          <w:sz w:val="28"/>
-          <w:szCs w:val="28"/>
-        </w:rPr>
-      </w:pPr>
-      <w:r>
-        <w:rPr>
-          <w:sz w:val="28"/>
-          <w:szCs w:val="28"/>
-        </w:rPr>
-        <w:t>Blog publish date</w:t>
-      </w:r>
-    </w:p>
-    <w:p>
-      <w:pPr>
-        <w:pStyle w:val="ListParagraph"/>
-        <w:numPr>
-          <w:ilvl w:val="5"/>
-          <w:numId w:val="4"/>
-        </w:numPr>
-        <w:rPr>
-          <w:sz w:val="28"/>
-          <w:szCs w:val="28"/>
-        </w:rPr>
-      </w:pPr>
-      <w:r>
-        <w:rPr>
-          <w:sz w:val="28"/>
-          <w:szCs w:val="28"/>
-        </w:rPr>
-        <w:t>Blog title</w:t>
-      </w:r>
+      <w:bookmarkStart w:id="0" w:name="_GoBack"/>
+      <w:bookmarkEnd w:id="0"/>
     </w:p>
     <w:p>
       <w:pPr>
@@ -3293,23 +3279,7 @@
           <w:szCs w:val="28"/>
         </w:rPr>
         <w:lastRenderedPageBreak/>
-        <w:t xml:space="preserve">Layout </w:t>
-      </w:r>
-      <w:r>
-        <w:rPr>
-          <w:b/>
-          <w:sz w:val="28"/>
-          <w:szCs w:val="28"/>
-        </w:rPr>
-        <w:t>Design</w:t>
-      </w:r>
-      <w:r>
-        <w:rPr>
-          <w:b/>
-          <w:sz w:val="28"/>
-          <w:szCs w:val="28"/>
-        </w:rPr>
-        <w:t xml:space="preserve"> :</w:t>
+        <w:t>Layout Design :</w:t>
       </w:r>
     </w:p>
     <w:p>
@@ -3393,6 +3363,7 @@
                 <w:szCs w:val="26"/>
               </w:rPr>
             </w:pPr>
+            <w:proofErr w:type="spellStart"/>
             <w:r>
               <w:rPr>
                 <w:sz w:val="26"/>
@@ -3400,6 +3371,7 @@
               </w:rPr>
               <w:t>Navbar</w:t>
             </w:r>
+            <w:proofErr w:type="spellEnd"/>
             <w:r>
               <w:rPr>
                 <w:sz w:val="26"/>
@@ -3412,8 +3384,17 @@
                 <w:sz w:val="26"/>
                 <w:szCs w:val="26"/>
               </w:rPr>
-              <w:t>news, populer</w:t>
-            </w:r>
+              <w:t xml:space="preserve">news, </w:t>
+            </w:r>
+            <w:proofErr w:type="spellStart"/>
+            <w:r>
+              <w:rPr>
+                <w:sz w:val="26"/>
+                <w:szCs w:val="26"/>
+              </w:rPr>
+              <w:t>populer</w:t>
+            </w:r>
+            <w:proofErr w:type="spellEnd"/>
             <w:r>
               <w:rPr>
                 <w:sz w:val="26"/>
@@ -3436,6 +3417,7 @@
                 <w:szCs w:val="28"/>
               </w:rPr>
             </w:pPr>
+            <w:proofErr w:type="spellStart"/>
             <w:r>
               <w:rPr>
                 <w:sz w:val="26"/>
@@ -3443,26 +3425,13 @@
               </w:rPr>
               <w:t>Navbar</w:t>
             </w:r>
+            <w:proofErr w:type="spellEnd"/>
             <w:r>
               <w:rPr>
                 <w:sz w:val="26"/>
                 <w:szCs w:val="26"/>
               </w:rPr>
-              <w:t xml:space="preserve"> (</w:t>
-            </w:r>
-            <w:r>
-              <w:rPr>
-                <w:sz w:val="26"/>
-                <w:szCs w:val="26"/>
-              </w:rPr>
-              <w:t>Selected category</w:t>
-            </w:r>
-            <w:r>
-              <w:rPr>
-                <w:sz w:val="26"/>
-                <w:szCs w:val="26"/>
-              </w:rPr>
-              <w:t>)</w:t>
+              <w:t xml:space="preserve"> (Selected category)</w:t>
             </w:r>
           </w:p>
         </w:tc>
@@ -4770,6 +4739,7 @@
                 <w:szCs w:val="26"/>
               </w:rPr>
             </w:pPr>
+            <w:proofErr w:type="spellStart"/>
             <w:r>
               <w:rPr>
                 <w:sz w:val="26"/>
@@ -4777,12 +4747,29 @@
               </w:rPr>
               <w:t>Navbar</w:t>
             </w:r>
+            <w:proofErr w:type="spellEnd"/>
             <w:r>
               <w:rPr>
                 <w:sz w:val="26"/>
                 <w:szCs w:val="26"/>
               </w:rPr>
-              <w:t xml:space="preserve"> (news, populer)</w:t>
+              <w:t xml:space="preserve"> (news, </w:t>
+            </w:r>
+            <w:proofErr w:type="spellStart"/>
+            <w:r>
+              <w:rPr>
+                <w:sz w:val="26"/>
+                <w:szCs w:val="26"/>
+              </w:rPr>
+              <w:t>populer</w:t>
+            </w:r>
+            <w:proofErr w:type="spellEnd"/>
+            <w:r>
+              <w:rPr>
+                <w:sz w:val="26"/>
+                <w:szCs w:val="26"/>
+              </w:rPr>
+              <w:t>)</w:t>
             </w:r>
           </w:p>
         </w:tc>
@@ -4799,6 +4786,7 @@
                 <w:szCs w:val="28"/>
               </w:rPr>
             </w:pPr>
+            <w:proofErr w:type="spellStart"/>
             <w:r>
               <w:rPr>
                 <w:sz w:val="26"/>
@@ -4806,6 +4794,7 @@
               </w:rPr>
               <w:t>Navbar</w:t>
             </w:r>
+            <w:proofErr w:type="spellEnd"/>
             <w:r>
               <w:rPr>
                 <w:sz w:val="26"/>
@@ -4956,6 +4945,7 @@
                 <w:szCs w:val="28"/>
               </w:rPr>
             </w:pPr>
+            <w:proofErr w:type="gramStart"/>
             <w:r>
               <w:rPr>
                 <w:sz w:val="28"/>
@@ -4968,7 +4958,15 @@
                 <w:sz w:val="28"/>
                 <w:szCs w:val="28"/>
               </w:rPr>
-              <w:t>Title picture of the blog</w:t>
+              <w:t>Title</w:t>
+            </w:r>
+            <w:proofErr w:type="gramEnd"/>
+            <w:r>
+              <w:rPr>
+                <w:sz w:val="28"/>
+                <w:szCs w:val="28"/>
+              </w:rPr>
+              <w:t xml:space="preserve"> picture of the blog</w:t>
             </w:r>
             <w:r>
               <w:rPr>
@@ -4986,6 +4984,7 @@
                 <w:szCs w:val="28"/>
               </w:rPr>
             </w:pPr>
+            <w:proofErr w:type="gramStart"/>
             <w:r>
               <w:rPr>
                 <w:sz w:val="28"/>
@@ -4998,7 +4997,15 @@
                 <w:sz w:val="28"/>
                 <w:szCs w:val="28"/>
               </w:rPr>
-              <w:t>Colorful blog main category</w:t>
+              <w:t>Colorful</w:t>
+            </w:r>
+            <w:proofErr w:type="gramEnd"/>
+            <w:r>
+              <w:rPr>
+                <w:sz w:val="28"/>
+                <w:szCs w:val="28"/>
+              </w:rPr>
+              <w:t xml:space="preserve"> blog main category</w:t>
             </w:r>
             <w:r>
               <w:rPr>
@@ -5016,6 +5023,7 @@
                 <w:szCs w:val="28"/>
               </w:rPr>
             </w:pPr>
+            <w:proofErr w:type="gramStart"/>
             <w:r>
               <w:rPr>
                 <w:sz w:val="28"/>
@@ -5028,7 +5036,15 @@
                 <w:sz w:val="28"/>
                 <w:szCs w:val="28"/>
               </w:rPr>
-              <w:t>Blog publish date</w:t>
+              <w:t>Blog</w:t>
+            </w:r>
+            <w:proofErr w:type="gramEnd"/>
+            <w:r>
+              <w:rPr>
+                <w:sz w:val="28"/>
+                <w:szCs w:val="28"/>
+              </w:rPr>
+              <w:t xml:space="preserve"> publish date</w:t>
             </w:r>
             <w:r>
               <w:rPr>
@@ -5090,6 +5106,7 @@
                 <w:szCs w:val="28"/>
               </w:rPr>
             </w:pPr>
+            <w:proofErr w:type="gramStart"/>
             <w:r>
               <w:rPr>
                 <w:sz w:val="28"/>
@@ -5102,7 +5119,15 @@
                 <w:sz w:val="28"/>
                 <w:szCs w:val="28"/>
               </w:rPr>
-              <w:t>Title picture of the blog</w:t>
+              <w:t>Title</w:t>
+            </w:r>
+            <w:proofErr w:type="gramEnd"/>
+            <w:r>
+              <w:rPr>
+                <w:sz w:val="28"/>
+                <w:szCs w:val="28"/>
+              </w:rPr>
+              <w:t xml:space="preserve"> picture of the blog</w:t>
             </w:r>
             <w:r>
               <w:rPr>
@@ -5120,6 +5145,7 @@
                 <w:szCs w:val="28"/>
               </w:rPr>
             </w:pPr>
+            <w:proofErr w:type="gramStart"/>
             <w:r>
               <w:rPr>
                 <w:sz w:val="28"/>
@@ -5132,7 +5158,15 @@
                 <w:sz w:val="28"/>
                 <w:szCs w:val="28"/>
               </w:rPr>
-              <w:t>Colorful blog main category</w:t>
+              <w:t>Colorful</w:t>
+            </w:r>
+            <w:proofErr w:type="gramEnd"/>
+            <w:r>
+              <w:rPr>
+                <w:sz w:val="28"/>
+                <w:szCs w:val="28"/>
+              </w:rPr>
+              <w:t xml:space="preserve"> blog main category</w:t>
             </w:r>
             <w:r>
               <w:rPr>
@@ -5150,6 +5184,7 @@
                 <w:szCs w:val="28"/>
               </w:rPr>
             </w:pPr>
+            <w:proofErr w:type="gramStart"/>
             <w:r>
               <w:rPr>
                 <w:sz w:val="28"/>
@@ -5162,7 +5197,15 @@
                 <w:sz w:val="28"/>
                 <w:szCs w:val="28"/>
               </w:rPr>
-              <w:t>Blog publish date</w:t>
+              <w:t>Blog</w:t>
+            </w:r>
+            <w:proofErr w:type="gramEnd"/>
+            <w:r>
+              <w:rPr>
+                <w:sz w:val="28"/>
+                <w:szCs w:val="28"/>
+              </w:rPr>
+              <w:t xml:space="preserve"> publish date</w:t>
             </w:r>
             <w:r>
               <w:rPr>
@@ -6769,14 +6812,7 @@
                 <w:sz w:val="26"/>
                 <w:szCs w:val="26"/>
               </w:rPr>
-              <w:t>3.</w:t>
-            </w:r>
-            <w:r>
-              <w:rPr>
-                <w:sz w:val="26"/>
-                <w:szCs w:val="26"/>
-              </w:rPr>
-              <w:t>Contact</w:t>
+              <w:t>3.Contact</w:t>
             </w:r>
           </w:p>
         </w:tc>
@@ -6792,6 +6828,7 @@
                 <w:szCs w:val="28"/>
               </w:rPr>
             </w:pPr>
+            <w:proofErr w:type="gramStart"/>
             <w:r>
               <w:rPr>
                 <w:sz w:val="26"/>
@@ -6804,14 +6841,15 @@
                 <w:sz w:val="26"/>
                 <w:szCs w:val="26"/>
               </w:rPr>
-              <w:t>A</w:t>
-            </w:r>
+              <w:t>All</w:t>
+            </w:r>
+            <w:proofErr w:type="gramEnd"/>
             <w:r>
               <w:rPr>
                 <w:sz w:val="26"/>
                 <w:szCs w:val="26"/>
               </w:rPr>
-              <w:t>ll available categories.</w:t>
+              <w:t xml:space="preserve"> available categories.</w:t>
             </w:r>
           </w:p>
           <w:p>
@@ -6858,8 +6896,6 @@
               </w:rPr>
               <w:t>2. Contact social media.</w:t>
             </w:r>
-            <w:bookmarkStart w:id="0" w:name="_GoBack"/>
-            <w:bookmarkEnd w:id="0"/>
           </w:p>
           <w:p>
             <w:pPr>

</xml_diff>